<commit_message>
revised docx and readme
</commit_message>
<xml_diff>
--- a/MMSA2班_report.docx
+++ b/MMSA2班_report.docx
@@ -2252,15 +2252,7 @@
         <w:rPr>
           <w:rFonts w:hint="eastAsia"/>
         </w:rPr>
-        <w:t>開口問題</w:t>
-      </w:r>
-      <w:bookmarkStart w:id="0" w:name="_GoBack"/>
-      <w:bookmarkEnd w:id="0"/>
-      <w:r>
-        <w:rPr>
-          <w:rFonts w:hint="eastAsia"/>
-        </w:rPr>
-        <w:t>の影響を受けやすいため、キーポイントを絞り込む必要がある。</w:t>
+        <w:t>開口問題の影響を受けやすいため、キーポイントを絞り込む必要がある。</w:t>
       </w:r>
       <w:r>
         <w:rPr>
@@ -14016,9 +14008,6 @@
     <w:p>
       <w:pPr>
         <w:jc w:val="left"/>
-        <w:rPr>
-          <w:rFonts w:hint="eastAsia"/>
-        </w:rPr>
       </w:pPr>
       <w:r>
         <w:rPr>
@@ -14090,9 +14079,6 @@
     <w:p>
       <w:pPr>
         <w:jc w:val="left"/>
-        <w:rPr>
-          <w:rFonts w:hint="eastAsia"/>
-        </w:rPr>
       </w:pPr>
     </w:p>
     <w:p>
@@ -14280,22 +14266,26 @@
         </w:tabs>
         <w:jc w:val="left"/>
         <w:rPr>
-          <w:rFonts w:ascii="ＭＳ ゴシック" w:eastAsia="ＭＳ ゴシック" w:hAnsi="ＭＳ ゴシック" w:cs="ＭＳ ゴシック"/>
+          <w:rFonts w:asciiTheme="minorEastAsia" w:hAnsiTheme="minorEastAsia" w:cs="ＭＳ ゴシック"/>
           <w:kern w:val="0"/>
-          <w:sz w:val="24"/>
-          <w:szCs w:val="24"/>
+          <w:sz w:val="20"/>
+          <w:szCs w:val="20"/>
         </w:rPr>
       </w:pPr>
       <w:r>
         <w:rPr>
-          <w:rFonts w:hint="eastAsia"/>
+          <w:rFonts w:asciiTheme="minorEastAsia" w:hAnsiTheme="minorEastAsia" w:hint="eastAsia"/>
+          <w:sz w:val="20"/>
+          <w:szCs w:val="20"/>
           <w:lang w:eastAsia="zh-TW"/>
         </w:rPr>
         <w:t>多田　恭平</w:t>
       </w:r>
       <w:r>
         <w:rPr>
-          <w:rFonts w:hint="eastAsia"/>
+          <w:rFonts w:asciiTheme="minorEastAsia" w:hAnsiTheme="minorEastAsia" w:hint="eastAsia"/>
+          <w:sz w:val="20"/>
+          <w:szCs w:val="20"/>
         </w:rPr>
         <w:t>:</w:t>
       </w:r>
@@ -14323,16 +14313,18 @@
         </w:tabs>
         <w:jc w:val="left"/>
         <w:rPr>
-          <w:rFonts w:ascii="ＭＳ ゴシック" w:eastAsia="ＭＳ ゴシック" w:hAnsi="ＭＳ ゴシック" w:cs="ＭＳ ゴシック"/>
+          <w:rFonts w:asciiTheme="minorEastAsia" w:hAnsiTheme="minorEastAsia" w:cs="ＭＳ ゴシック"/>
           <w:kern w:val="0"/>
-          <w:szCs w:val="24"/>
+          <w:sz w:val="20"/>
+          <w:szCs w:val="20"/>
         </w:rPr>
       </w:pPr>
       <w:r>
         <w:rPr>
-          <w:rFonts w:ascii="ＭＳ ゴシック" w:eastAsia="ＭＳ ゴシック" w:hAnsi="ＭＳ ゴシック" w:cs="ＭＳ ゴシック"/>
+          <w:rFonts w:asciiTheme="minorEastAsia" w:hAnsiTheme="minorEastAsia" w:cs="ＭＳ ゴシック"/>
           <w:kern w:val="0"/>
-          <w:szCs w:val="24"/>
+          <w:sz w:val="20"/>
+          <w:szCs w:val="20"/>
         </w:rPr>
         <w:t>研究室での研究と異なる分野を座学だけでなく実際に実験，考察を行うことが出</w:t>
       </w:r>
@@ -14360,48 +14352,54 @@
         </w:tabs>
         <w:jc w:val="left"/>
         <w:rPr>
-          <w:rFonts w:ascii="ＭＳ ゴシック" w:eastAsia="ＭＳ ゴシック" w:hAnsi="ＭＳ ゴシック" w:cs="ＭＳ ゴシック"/>
+          <w:rFonts w:asciiTheme="minorEastAsia" w:hAnsiTheme="minorEastAsia" w:cs="ＭＳ ゴシック"/>
           <w:kern w:val="0"/>
-          <w:szCs w:val="24"/>
+          <w:sz w:val="20"/>
+          <w:szCs w:val="20"/>
         </w:rPr>
       </w:pPr>
       <w:r>
         <w:rPr>
-          <w:rFonts w:ascii="ＭＳ ゴシック" w:eastAsia="ＭＳ ゴシック" w:hAnsi="ＭＳ ゴシック" w:cs="ＭＳ ゴシック"/>
+          <w:rFonts w:asciiTheme="minorEastAsia" w:hAnsiTheme="minorEastAsia" w:cs="ＭＳ ゴシック"/>
           <w:kern w:val="0"/>
-          <w:szCs w:val="24"/>
+          <w:sz w:val="20"/>
+          <w:szCs w:val="20"/>
         </w:rPr>
         <w:t>来たのは非常に為になった</w:t>
       </w:r>
       <w:r>
         <w:rPr>
-          <w:rFonts w:ascii="ＭＳ ゴシック" w:eastAsia="ＭＳ ゴシック" w:hAnsi="ＭＳ ゴシック" w:cs="ＭＳ ゴシック" w:hint="eastAsia"/>
+          <w:rFonts w:asciiTheme="minorEastAsia" w:hAnsiTheme="minorEastAsia" w:cs="ＭＳ ゴシック" w:hint="eastAsia"/>
           <w:kern w:val="0"/>
-          <w:szCs w:val="24"/>
+          <w:sz w:val="20"/>
+          <w:szCs w:val="20"/>
         </w:rPr>
         <w:t>。</w:t>
       </w:r>
       <w:r>
         <w:rPr>
-          <w:rFonts w:ascii="ＭＳ ゴシック" w:eastAsia="ＭＳ ゴシック" w:hAnsi="ＭＳ ゴシック" w:cs="ＭＳ ゴシック"/>
+          <w:rFonts w:asciiTheme="minorEastAsia" w:hAnsiTheme="minorEastAsia" w:cs="ＭＳ ゴシック"/>
           <w:kern w:val="0"/>
-          <w:szCs w:val="24"/>
+          <w:sz w:val="20"/>
+          <w:szCs w:val="20"/>
         </w:rPr>
         <w:t>次回の課題では</w:t>
       </w:r>
       <w:r>
         <w:rPr>
-          <w:rFonts w:ascii="ＭＳ ゴシック" w:eastAsia="ＭＳ ゴシック" w:hAnsi="ＭＳ ゴシック" w:cs="ＭＳ ゴシック" w:hint="eastAsia"/>
+          <w:rFonts w:asciiTheme="minorEastAsia" w:hAnsiTheme="minorEastAsia" w:cs="ＭＳ ゴシック" w:hint="eastAsia"/>
           <w:kern w:val="0"/>
-          <w:szCs w:val="24"/>
+          <w:sz w:val="20"/>
+          <w:szCs w:val="20"/>
         </w:rPr>
         <w:t>、</w:t>
       </w:r>
       <w:r>
         <w:rPr>
-          <w:rFonts w:ascii="ＭＳ ゴシック" w:eastAsia="ＭＳ ゴシック" w:hAnsi="ＭＳ ゴシック" w:cs="ＭＳ ゴシック"/>
+          <w:rFonts w:asciiTheme="minorEastAsia" w:hAnsiTheme="minorEastAsia" w:cs="ＭＳ ゴシック"/>
           <w:kern w:val="0"/>
-          <w:szCs w:val="24"/>
+          <w:sz w:val="20"/>
+          <w:szCs w:val="20"/>
         </w:rPr>
         <w:t>班員ともっと積極的な議論を交わ</w:t>
       </w:r>
@@ -14429,24 +14427,27 @@
         </w:tabs>
         <w:jc w:val="left"/>
         <w:rPr>
-          <w:rFonts w:ascii="ＭＳ ゴシック" w:eastAsia="ＭＳ ゴシック" w:hAnsi="ＭＳ ゴシック" w:cs="ＭＳ ゴシック"/>
+          <w:rFonts w:asciiTheme="minorEastAsia" w:hAnsiTheme="minorEastAsia" w:cs="ＭＳ ゴシック" w:hint="eastAsia"/>
           <w:kern w:val="0"/>
-          <w:szCs w:val="24"/>
+          <w:sz w:val="20"/>
+          <w:szCs w:val="20"/>
         </w:rPr>
       </w:pPr>
       <w:r>
         <w:rPr>
-          <w:rFonts w:ascii="ＭＳ ゴシック" w:eastAsia="ＭＳ ゴシック" w:hAnsi="ＭＳ ゴシック" w:cs="ＭＳ ゴシック"/>
+          <w:rFonts w:asciiTheme="minorEastAsia" w:hAnsiTheme="minorEastAsia" w:cs="ＭＳ ゴシック"/>
           <w:kern w:val="0"/>
-          <w:szCs w:val="24"/>
+          <w:sz w:val="20"/>
+          <w:szCs w:val="20"/>
         </w:rPr>
         <w:t>していきたい</w:t>
       </w:r>
       <w:r>
         <w:rPr>
-          <w:rFonts w:ascii="ＭＳ ゴシック" w:eastAsia="ＭＳ ゴシック" w:hAnsi="ＭＳ ゴシック" w:cs="ＭＳ ゴシック" w:hint="eastAsia"/>
+          <w:rFonts w:asciiTheme="minorEastAsia" w:hAnsiTheme="minorEastAsia" w:cs="ＭＳ ゴシック" w:hint="eastAsia"/>
           <w:kern w:val="0"/>
-          <w:szCs w:val="24"/>
+          <w:sz w:val="20"/>
+          <w:szCs w:val="20"/>
         </w:rPr>
         <w:t>。</w:t>
       </w:r>
@@ -14474,14 +14475,47 @@
         </w:tabs>
         <w:jc w:val="left"/>
         <w:rPr>
-          <w:rFonts w:ascii="ＭＳ ゴシック" w:eastAsia="ＭＳ ゴシック" w:hAnsi="ＭＳ ゴシック" w:cs="ＭＳ ゴシック"/>
+          <w:rFonts w:asciiTheme="minorEastAsia" w:hAnsiTheme="minorEastAsia" w:cs="ＭＳ ゴシック"/>
           <w:kern w:val="0"/>
-          <w:szCs w:val="24"/>
+          <w:sz w:val="20"/>
+          <w:szCs w:val="20"/>
         </w:rPr>
       </w:pPr>
-      <w:r>
-        <w:rPr>
-          <w:rFonts w:hint="eastAsia"/>
+    </w:p>
+    <w:p>
+      <w:pPr>
+        <w:widowControl/>
+        <w:tabs>
+          <w:tab w:val="left" w:pos="916"/>
+          <w:tab w:val="left" w:pos="1832"/>
+          <w:tab w:val="left" w:pos="2748"/>
+          <w:tab w:val="left" w:pos="3664"/>
+          <w:tab w:val="left" w:pos="4580"/>
+          <w:tab w:val="left" w:pos="5496"/>
+          <w:tab w:val="left" w:pos="6412"/>
+          <w:tab w:val="left" w:pos="7328"/>
+          <w:tab w:val="left" w:pos="8244"/>
+          <w:tab w:val="left" w:pos="9160"/>
+          <w:tab w:val="left" w:pos="10076"/>
+          <w:tab w:val="left" w:pos="10992"/>
+          <w:tab w:val="left" w:pos="11908"/>
+          <w:tab w:val="left" w:pos="12824"/>
+          <w:tab w:val="left" w:pos="13740"/>
+          <w:tab w:val="left" w:pos="14656"/>
+        </w:tabs>
+        <w:jc w:val="left"/>
+        <w:rPr>
+          <w:rFonts w:asciiTheme="minorEastAsia" w:hAnsiTheme="minorEastAsia" w:cs="ＭＳ ゴシック"/>
+          <w:kern w:val="0"/>
+          <w:sz w:val="20"/>
+          <w:szCs w:val="20"/>
+        </w:rPr>
+      </w:pPr>
+      <w:r>
+        <w:rPr>
+          <w:rFonts w:asciiTheme="minorEastAsia" w:hAnsiTheme="minorEastAsia" w:hint="eastAsia"/>
+          <w:sz w:val="20"/>
+          <w:szCs w:val="20"/>
           <w:lang w:eastAsia="zh-TW"/>
         </w:rPr>
         <w:t>豊田　彰史：</w:t>
@@ -14491,12 +14525,16 @@
       <w:pPr>
         <w:pStyle w:val="HTML"/>
         <w:rPr>
-          <w:sz w:val="21"/>
+          <w:rFonts w:asciiTheme="minorEastAsia" w:eastAsiaTheme="minorEastAsia" w:hAnsiTheme="minorEastAsia"/>
+          <w:sz w:val="20"/>
+          <w:szCs w:val="20"/>
         </w:rPr>
       </w:pPr>
       <w:r>
         <w:rPr>
-          <w:sz w:val="21"/>
+          <w:rFonts w:asciiTheme="minorEastAsia" w:eastAsiaTheme="minorEastAsia" w:hAnsiTheme="minorEastAsia"/>
+          <w:sz w:val="20"/>
+          <w:szCs w:val="20"/>
         </w:rPr>
         <w:t>講義では、画像認識や画像処理の手法として様々なものがあることを学び、実用的な</w:t>
       </w:r>
@@ -14505,12 +14543,16 @@
       <w:pPr>
         <w:pStyle w:val="HTML"/>
         <w:rPr>
-          <w:sz w:val="21"/>
+          <w:rFonts w:asciiTheme="minorEastAsia" w:eastAsiaTheme="minorEastAsia" w:hAnsiTheme="minorEastAsia"/>
+          <w:sz w:val="20"/>
+          <w:szCs w:val="20"/>
         </w:rPr>
       </w:pPr>
       <w:r>
         <w:rPr>
-          <w:sz w:val="21"/>
+          <w:rFonts w:asciiTheme="minorEastAsia" w:eastAsiaTheme="minorEastAsia" w:hAnsiTheme="minorEastAsia"/>
+          <w:sz w:val="20"/>
+          <w:szCs w:val="20"/>
         </w:rPr>
         <w:t>知識を得られたと思う。また、先進的なモザイキングの研究の紹介を受けて、そのよ</w:t>
       </w:r>
@@ -14519,12 +14561,16 @@
       <w:pPr>
         <w:pStyle w:val="HTML"/>
         <w:rPr>
-          <w:sz w:val="21"/>
+          <w:rFonts w:asciiTheme="minorEastAsia" w:eastAsiaTheme="minorEastAsia" w:hAnsiTheme="minorEastAsia"/>
+          <w:sz w:val="20"/>
+          <w:szCs w:val="20"/>
         </w:rPr>
       </w:pPr>
       <w:r>
         <w:rPr>
-          <w:sz w:val="21"/>
+          <w:rFonts w:asciiTheme="minorEastAsia" w:eastAsiaTheme="minorEastAsia" w:hAnsiTheme="minorEastAsia"/>
+          <w:sz w:val="20"/>
+          <w:szCs w:val="20"/>
         </w:rPr>
         <w:t>うな技術が私たちの生活をより便利にできる可能性を大いに感じた。</w:t>
       </w:r>
@@ -14533,12 +14579,16 @@
       <w:pPr>
         <w:pStyle w:val="HTML"/>
         <w:rPr>
-          <w:sz w:val="21"/>
+          <w:rFonts w:asciiTheme="minorEastAsia" w:eastAsiaTheme="minorEastAsia" w:hAnsiTheme="minorEastAsia"/>
+          <w:sz w:val="20"/>
+          <w:szCs w:val="20"/>
         </w:rPr>
       </w:pPr>
       <w:r>
         <w:rPr>
-          <w:sz w:val="21"/>
+          <w:rFonts w:asciiTheme="minorEastAsia" w:eastAsiaTheme="minorEastAsia" w:hAnsiTheme="minorEastAsia"/>
+          <w:sz w:val="20"/>
+          <w:szCs w:val="20"/>
         </w:rPr>
         <w:t>レポート課題については、このような講義を経て取り組んだので、サンプルプログラ</w:t>
       </w:r>
@@ -14547,12 +14597,16 @@
       <w:pPr>
         <w:pStyle w:val="HTML"/>
         <w:rPr>
-          <w:sz w:val="21"/>
+          <w:rFonts w:asciiTheme="minorEastAsia" w:eastAsiaTheme="minorEastAsia" w:hAnsiTheme="minorEastAsia"/>
+          <w:sz w:val="20"/>
+          <w:szCs w:val="20"/>
         </w:rPr>
       </w:pPr>
       <w:r>
         <w:rPr>
-          <w:sz w:val="21"/>
+          <w:rFonts w:asciiTheme="minorEastAsia" w:eastAsiaTheme="minorEastAsia" w:hAnsiTheme="minorEastAsia"/>
+          <w:sz w:val="20"/>
+          <w:szCs w:val="20"/>
         </w:rPr>
         <w:t>ムの動作の流れを理解することはできた。しかし、自分で工夫したプログラムを実装</w:t>
       </w:r>
@@ -14560,123 +14614,173 @@
     <w:p>
       <w:pPr>
         <w:pStyle w:val="HTML"/>
+        <w:rPr>
+          <w:rFonts w:asciiTheme="minorEastAsia" w:eastAsiaTheme="minorEastAsia" w:hAnsiTheme="minorEastAsia"/>
+          <w:sz w:val="20"/>
+          <w:szCs w:val="20"/>
+        </w:rPr>
       </w:pPr>
       <w:r>
         <w:rPr>
-          <w:sz w:val="21"/>
-        </w:rPr>
-        <w:t>することは難しかった</w:t>
-      </w:r>
-      <w:r>
-        <w:t>。</w:t>
+          <w:rFonts w:asciiTheme="minorEastAsia" w:eastAsiaTheme="minorEastAsia" w:hAnsiTheme="minorEastAsia"/>
+          <w:sz w:val="20"/>
+          <w:szCs w:val="20"/>
+        </w:rPr>
+        <w:t>することは難しかった。</w:t>
       </w:r>
     </w:p>
     <w:p>
       <w:pPr>
         <w:pStyle w:val="HTML"/>
+        <w:rPr>
+          <w:rFonts w:asciiTheme="minorEastAsia" w:eastAsiaTheme="minorEastAsia" w:hAnsiTheme="minorEastAsia" w:hint="eastAsia"/>
+          <w:sz w:val="20"/>
+          <w:szCs w:val="20"/>
+          <w:lang w:eastAsia="zh-TW"/>
+        </w:rPr>
       </w:pPr>
-      <w:r>
-        <w:rPr>
-          <w:rFonts w:hint="eastAsia"/>
-          <w:lang w:eastAsia="zh-TW"/>
-        </w:rPr>
-        <w:t>玉田　亮輔：</w:t>
-      </w:r>
     </w:p>
     <w:p>
       <w:pPr>
         <w:pStyle w:val="HTML"/>
         <w:rPr>
-          <w:sz w:val="21"/>
+          <w:rFonts w:asciiTheme="minorEastAsia" w:eastAsiaTheme="minorEastAsia" w:hAnsiTheme="minorEastAsia"/>
+          <w:sz w:val="20"/>
+          <w:szCs w:val="20"/>
         </w:rPr>
       </w:pPr>
       <w:r>
         <w:rPr>
-          <w:sz w:val="21"/>
-        </w:rPr>
-        <w:t>今回の課題の内容や扱うプログラミングの構成は自分にとってどれも新しいことばか</w:t>
+          <w:rFonts w:asciiTheme="minorEastAsia" w:eastAsiaTheme="minorEastAsia" w:hAnsiTheme="minorEastAsia" w:hint="eastAsia"/>
+          <w:sz w:val="20"/>
+          <w:szCs w:val="20"/>
+          <w:lang w:eastAsia="zh-TW"/>
+        </w:rPr>
+        <w:t>玉田　亮輔：</w:t>
       </w:r>
     </w:p>
     <w:p>
       <w:pPr>
         <w:pStyle w:val="HTML"/>
         <w:rPr>
-          <w:sz w:val="21"/>
+          <w:rFonts w:asciiTheme="minorEastAsia" w:eastAsiaTheme="minorEastAsia" w:hAnsiTheme="minorEastAsia"/>
+          <w:sz w:val="20"/>
+          <w:szCs w:val="20"/>
         </w:rPr>
       </w:pPr>
       <w:r>
         <w:rPr>
-          <w:sz w:val="21"/>
-        </w:rPr>
-        <w:t>りだったので、画像処理のプログラムの一例を課題として勉強できて良かったです。</w:t>
+          <w:rFonts w:asciiTheme="minorEastAsia" w:eastAsiaTheme="minorEastAsia" w:hAnsiTheme="minorEastAsia"/>
+          <w:sz w:val="20"/>
+          <w:szCs w:val="20"/>
+        </w:rPr>
+        <w:t>今回の課題の内容や扱うプログラミングの構成は自分にとってどれも新しいことばか</w:t>
       </w:r>
     </w:p>
     <w:p>
       <w:pPr>
         <w:pStyle w:val="HTML"/>
         <w:rPr>
-          <w:sz w:val="21"/>
+          <w:rFonts w:asciiTheme="minorEastAsia" w:eastAsiaTheme="minorEastAsia" w:hAnsiTheme="minorEastAsia"/>
+          <w:sz w:val="20"/>
+          <w:szCs w:val="20"/>
         </w:rPr>
       </w:pPr>
       <w:r>
         <w:rPr>
-          <w:sz w:val="21"/>
-        </w:rPr>
-        <w:t>自分は立命館から大阪大学の大学院に進学したので、学部のカリキュラムの関係でプ</w:t>
+          <w:rFonts w:asciiTheme="minorEastAsia" w:eastAsiaTheme="minorEastAsia" w:hAnsiTheme="minorEastAsia"/>
+          <w:sz w:val="20"/>
+          <w:szCs w:val="20"/>
+        </w:rPr>
+        <w:t>りだったので、画像処理のプログラムの一例を課題として勉強できて良かったです。</w:t>
       </w:r>
     </w:p>
     <w:p>
       <w:pPr>
         <w:pStyle w:val="HTML"/>
         <w:rPr>
-          <w:sz w:val="21"/>
+          <w:rFonts w:asciiTheme="minorEastAsia" w:eastAsiaTheme="minorEastAsia" w:hAnsiTheme="minorEastAsia"/>
+          <w:sz w:val="20"/>
+          <w:szCs w:val="20"/>
         </w:rPr>
       </w:pPr>
       <w:r>
         <w:rPr>
-          <w:sz w:val="21"/>
-        </w:rPr>
-        <w:t>ログラム系はあまり扱わなかったので、正直全然分からない事も非常に多かったです。</w:t>
+          <w:rFonts w:asciiTheme="minorEastAsia" w:eastAsiaTheme="minorEastAsia" w:hAnsiTheme="minorEastAsia"/>
+          <w:sz w:val="20"/>
+          <w:szCs w:val="20"/>
+        </w:rPr>
+        <w:t>自分は立命館から大阪大学の大学院に進学したので、学部のカリキュラムの関係でプ</w:t>
       </w:r>
     </w:p>
     <w:p>
       <w:pPr>
         <w:pStyle w:val="HTML"/>
         <w:rPr>
-          <w:sz w:val="21"/>
+          <w:rFonts w:asciiTheme="minorEastAsia" w:eastAsiaTheme="minorEastAsia" w:hAnsiTheme="minorEastAsia"/>
+          <w:sz w:val="20"/>
+          <w:szCs w:val="20"/>
         </w:rPr>
       </w:pPr>
       <w:r>
         <w:rPr>
-          <w:sz w:val="21"/>
-        </w:rPr>
-        <w:t>これから自分でプログラムを勉強しなければいけないと痛感しました。今回のパノラ</w:t>
+          <w:rFonts w:asciiTheme="minorEastAsia" w:eastAsiaTheme="minorEastAsia" w:hAnsiTheme="minorEastAsia"/>
+          <w:sz w:val="20"/>
+          <w:szCs w:val="20"/>
+        </w:rPr>
+        <w:t>ログラム系はあまり扱わなかったので、正直全然分からない事も非常に多かったです。</w:t>
       </w:r>
     </w:p>
     <w:p>
       <w:pPr>
         <w:pStyle w:val="HTML"/>
         <w:rPr>
-          <w:sz w:val="21"/>
+          <w:rFonts w:asciiTheme="minorEastAsia" w:eastAsiaTheme="minorEastAsia" w:hAnsiTheme="minorEastAsia"/>
+          <w:sz w:val="20"/>
+          <w:szCs w:val="20"/>
         </w:rPr>
       </w:pPr>
       <w:r>
         <w:rPr>
-          <w:sz w:val="21"/>
-        </w:rPr>
-        <w:t>マについては同じ班の人の話を聞いたりしていくうちに、計算の方法や似ている部分</w:t>
+          <w:rFonts w:asciiTheme="minorEastAsia" w:eastAsiaTheme="minorEastAsia" w:hAnsiTheme="minorEastAsia"/>
+          <w:sz w:val="20"/>
+          <w:szCs w:val="20"/>
+        </w:rPr>
+        <w:t>これから自分でプログラムを勉強しなければいけないと痛感しました。今回のパノラ</w:t>
       </w:r>
     </w:p>
     <w:p>
       <w:pPr>
         <w:pStyle w:val="HTML"/>
         <w:rPr>
-          <w:sz w:val="21"/>
+          <w:rFonts w:asciiTheme="minorEastAsia" w:eastAsiaTheme="minorEastAsia" w:hAnsiTheme="minorEastAsia"/>
+          <w:sz w:val="20"/>
+          <w:szCs w:val="20"/>
         </w:rPr>
       </w:pPr>
       <w:r>
         <w:rPr>
-          <w:sz w:val="21"/>
+          <w:rFonts w:asciiTheme="minorEastAsia" w:eastAsiaTheme="minorEastAsia" w:hAnsiTheme="minorEastAsia"/>
+          <w:sz w:val="20"/>
+          <w:szCs w:val="20"/>
+        </w:rPr>
+        <w:t>マについては同じ班の人の話を聞いたりしていくうちに、計算の方法や似ている部分</w:t>
+      </w:r>
+    </w:p>
+    <w:p>
+      <w:pPr>
+        <w:pStyle w:val="HTML"/>
+        <w:rPr>
+          <w:rFonts w:asciiTheme="minorEastAsia" w:eastAsiaTheme="minorEastAsia" w:hAnsiTheme="minorEastAsia"/>
+          <w:sz w:val="20"/>
+          <w:szCs w:val="20"/>
+        </w:rPr>
+      </w:pPr>
+      <w:r>
+        <w:rPr>
+          <w:rFonts w:asciiTheme="minorEastAsia" w:eastAsiaTheme="minorEastAsia" w:hAnsiTheme="minorEastAsia"/>
+          <w:sz w:val="20"/>
+          <w:szCs w:val="20"/>
         </w:rPr>
         <w:t>を探すことなどの基本的な部分は理解できたので良かったです。</w:t>
       </w:r>
@@ -14685,7 +14789,9 @@
       <w:pPr>
         <w:jc w:val="left"/>
         <w:rPr>
-          <w:rFonts w:hint="eastAsia"/>
+          <w:rFonts w:asciiTheme="minorEastAsia" w:hAnsiTheme="minorEastAsia"/>
+          <w:sz w:val="20"/>
+          <w:szCs w:val="20"/>
         </w:rPr>
       </w:pPr>
     </w:p>
@@ -14693,12 +14799,16 @@
       <w:pPr>
         <w:jc w:val="left"/>
         <w:rPr>
-          <w:rFonts w:hint="eastAsia"/>
+          <w:rFonts w:asciiTheme="minorEastAsia" w:hAnsiTheme="minorEastAsia"/>
+          <w:sz w:val="20"/>
+          <w:szCs w:val="20"/>
         </w:rPr>
       </w:pPr>
       <w:r>
         <w:rPr>
-          <w:rFonts w:hint="eastAsia"/>
+          <w:rFonts w:asciiTheme="minorEastAsia" w:hAnsiTheme="minorEastAsia" w:hint="eastAsia"/>
+          <w:sz w:val="20"/>
+          <w:szCs w:val="20"/>
         </w:rPr>
         <w:t>苅田　成樹</w:t>
       </w:r>
@@ -14707,40 +14817,60 @@
       <w:pPr>
         <w:jc w:val="left"/>
         <w:rPr>
-          <w:rFonts w:hint="eastAsia"/>
+          <w:rFonts w:asciiTheme="minorEastAsia" w:hAnsiTheme="minorEastAsia"/>
+          <w:sz w:val="20"/>
+          <w:szCs w:val="20"/>
         </w:rPr>
       </w:pPr>
       <w:proofErr w:type="spellStart"/>
       <w:r>
+        <w:rPr>
+          <w:rFonts w:asciiTheme="minorEastAsia" w:hAnsiTheme="minorEastAsia"/>
+          <w:sz w:val="20"/>
+          <w:szCs w:val="20"/>
+        </w:rPr>
         <w:t>OpenCV</w:t>
       </w:r>
       <w:proofErr w:type="spellEnd"/>
       <w:r>
         <w:rPr>
-          <w:rFonts w:hint="eastAsia"/>
+          <w:rFonts w:asciiTheme="minorEastAsia" w:hAnsiTheme="minorEastAsia" w:hint="eastAsia"/>
+          <w:sz w:val="20"/>
+          <w:szCs w:val="20"/>
         </w:rPr>
         <w:t>は初めて使ったが、この機会がなければ触らなかったと思うので貴重な体験ができた。結果の算出など従来研究を参考にしていない点もあり、今後は対応していきたい。</w:t>
       </w:r>
       <w:r>
         <w:rPr>
-          <w:rFonts w:hint="eastAsia"/>
+          <w:rFonts w:asciiTheme="minorEastAsia" w:hAnsiTheme="minorEastAsia" w:hint="eastAsia"/>
+          <w:sz w:val="20"/>
+          <w:szCs w:val="20"/>
         </w:rPr>
         <w:t>次回は</w:t>
       </w:r>
       <w:proofErr w:type="spellStart"/>
       <w:r>
+        <w:rPr>
+          <w:rFonts w:asciiTheme="minorEastAsia" w:hAnsiTheme="minorEastAsia"/>
+          <w:sz w:val="20"/>
+          <w:szCs w:val="20"/>
+        </w:rPr>
         <w:t>GitHub</w:t>
       </w:r>
       <w:proofErr w:type="spellEnd"/>
       <w:r>
         <w:rPr>
-          <w:rFonts w:hint="eastAsia"/>
-        </w:rPr>
-        <w:t>などソーシャルな開発ツールを使って班員と連携したい</w:t>
-      </w:r>
-      <w:r>
-        <w:rPr>
-          <w:rFonts w:hint="eastAsia"/>
+          <w:rFonts w:asciiTheme="minorEastAsia" w:hAnsiTheme="minorEastAsia" w:hint="eastAsia"/>
+          <w:sz w:val="20"/>
+          <w:szCs w:val="20"/>
+        </w:rPr>
+        <w:t>などソーシャルな開発ツールを使って班員とさらに柔軟に連携する</w:t>
+      </w:r>
+      <w:r>
+        <w:rPr>
+          <w:rFonts w:asciiTheme="minorEastAsia" w:hAnsiTheme="minorEastAsia" w:hint="eastAsia"/>
+          <w:sz w:val="20"/>
+          <w:szCs w:val="20"/>
         </w:rPr>
         <w:t>。</w:t>
       </w:r>
@@ -14760,13 +14890,143 @@
           <w:rFonts w:hint="eastAsia"/>
         </w:rPr>
       </w:pPr>
+      <w:r>
+        <w:rPr>
+          <w:rFonts w:hint="eastAsia"/>
+        </w:rPr>
+        <w:t>福島　理天</w:t>
+      </w:r>
+      <w:bookmarkStart w:id="0" w:name="_GoBack"/>
+      <w:bookmarkEnd w:id="0"/>
+    </w:p>
+    <w:p>
+      <w:pPr>
+        <w:widowControl/>
+        <w:tabs>
+          <w:tab w:val="left" w:pos="916"/>
+          <w:tab w:val="left" w:pos="1832"/>
+          <w:tab w:val="left" w:pos="2748"/>
+          <w:tab w:val="left" w:pos="3664"/>
+          <w:tab w:val="left" w:pos="4580"/>
+          <w:tab w:val="left" w:pos="5496"/>
+          <w:tab w:val="left" w:pos="6412"/>
+          <w:tab w:val="left" w:pos="7328"/>
+          <w:tab w:val="left" w:pos="8244"/>
+          <w:tab w:val="left" w:pos="9160"/>
+          <w:tab w:val="left" w:pos="10076"/>
+          <w:tab w:val="left" w:pos="10992"/>
+          <w:tab w:val="left" w:pos="11908"/>
+          <w:tab w:val="left" w:pos="12824"/>
+          <w:tab w:val="left" w:pos="13740"/>
+          <w:tab w:val="left" w:pos="14656"/>
+        </w:tabs>
+        <w:jc w:val="left"/>
+        <w:rPr>
+          <w:rFonts w:ascii="Courier" w:hAnsi="Courier" w:cs="Courier"/>
+          <w:kern w:val="0"/>
+          <w:sz w:val="20"/>
+          <w:szCs w:val="20"/>
+        </w:rPr>
+      </w:pPr>
+      <w:r>
+        <w:rPr>
+          <w:rFonts w:ascii="Courier" w:hAnsi="Courier" w:cs="Courier"/>
+          <w:kern w:val="0"/>
+          <w:sz w:val="20"/>
+          <w:szCs w:val="20"/>
+        </w:rPr>
+        <w:t>画像処理において基本となる特徴点特徴量検出についての知識を得るとともに、</w:t>
+      </w:r>
+      <w:r>
+        <w:rPr>
+          <w:rFonts w:ascii="Courier" w:hAnsi="Courier" w:cs="Courier"/>
+          <w:kern w:val="0"/>
+          <w:sz w:val="20"/>
+          <w:szCs w:val="20"/>
+        </w:rPr>
+        <w:t xml:space="preserve"> </w:t>
+      </w:r>
+      <w:r>
+        <w:rPr>
+          <w:rFonts w:ascii="Courier" w:hAnsi="Courier" w:cs="Courier"/>
+          <w:kern w:val="0"/>
+          <w:sz w:val="20"/>
+          <w:szCs w:val="20"/>
+        </w:rPr>
+        <w:t>この分野で盛んに用いられている</w:t>
+      </w:r>
+      <w:r>
+        <w:rPr>
+          <w:rFonts w:ascii="Courier" w:hAnsi="Courier" w:cs="Courier"/>
+          <w:kern w:val="0"/>
+          <w:sz w:val="20"/>
+          <w:szCs w:val="20"/>
+        </w:rPr>
+        <w:t>SHIFT</w:t>
+      </w:r>
+      <w:r>
+        <w:rPr>
+          <w:rFonts w:ascii="Courier" w:hAnsi="Courier" w:cs="Courier"/>
+          <w:kern w:val="0"/>
+          <w:sz w:val="20"/>
+          <w:szCs w:val="20"/>
+        </w:rPr>
+        <w:t>特徴と</w:t>
+      </w:r>
+      <w:r>
+        <w:rPr>
+          <w:rFonts w:ascii="Courier" w:hAnsi="Courier" w:cs="Courier"/>
+          <w:kern w:val="0"/>
+          <w:sz w:val="20"/>
+          <w:szCs w:val="20"/>
+        </w:rPr>
+        <w:t>SURF</w:t>
+      </w:r>
+      <w:r>
+        <w:rPr>
+          <w:rFonts w:ascii="Courier" w:hAnsi="Courier" w:cs="Courier"/>
+          <w:kern w:val="0"/>
+          <w:sz w:val="20"/>
+          <w:szCs w:val="20"/>
+        </w:rPr>
+        <w:t>特徴を用いた画像処理の</w:t>
+      </w:r>
+      <w:r>
+        <w:rPr>
+          <w:rFonts w:ascii="Courier" w:hAnsi="Courier" w:cs="Courier"/>
+          <w:kern w:val="0"/>
+          <w:sz w:val="20"/>
+          <w:szCs w:val="20"/>
+        </w:rPr>
+        <w:t xml:space="preserve"> </w:t>
+      </w:r>
+      <w:r>
+        <w:rPr>
+          <w:rFonts w:ascii="Courier" w:hAnsi="Courier" w:cs="Courier"/>
+          <w:kern w:val="0"/>
+          <w:sz w:val="20"/>
+          <w:szCs w:val="20"/>
+        </w:rPr>
+        <w:t>概要について学ぶことができたので、この知識を自分の研究にも役立てていきたい。</w:t>
+      </w:r>
+      <w:r>
+        <w:rPr>
+          <w:rFonts w:ascii="Courier" w:hAnsi="Courier" w:cs="Courier"/>
+          <w:kern w:val="0"/>
+          <w:sz w:val="20"/>
+          <w:szCs w:val="20"/>
+        </w:rPr>
+        <w:t xml:space="preserve"> </w:t>
+      </w:r>
     </w:p>
     <w:p>
       <w:pPr>
         <w:jc w:val="left"/>
-        <w:rPr>
-          <w:rFonts w:hint="eastAsia"/>
-        </w:rPr>
+      </w:pPr>
+    </w:p>
+    <w:p>
+      <w:pPr>
+        <w:jc w:val="left"/>
       </w:pPr>
     </w:p>
     <w:sectPr>
@@ -16423,7 +16683,7 @@
                   <c:v>0.00144591</c:v>
                 </c:pt>
                 <c:pt idx="7">
-                  <c:v>18.49759999999999</c:v>
+                  <c:v>18.49759999999998</c:v>
                 </c:pt>
                 <c:pt idx="8">
                   <c:v>4.51007</c:v>
@@ -16479,7 +16739,7 @@
                   <c:v>0.00326413</c:v>
                 </c:pt>
                 <c:pt idx="7">
-                  <c:v>6.857099999999999</c:v>
+                  <c:v>6.857099999999998</c:v>
                 </c:pt>
                 <c:pt idx="8">
                   <c:v>0.000956681</c:v>
@@ -16613,11 +16873,11 @@
         </c:dLbls>
         <c:gapWidth val="219"/>
         <c:overlap val="-27"/>
-        <c:axId val="2061071912"/>
-        <c:axId val="2061075768"/>
+        <c:axId val="2059521336"/>
+        <c:axId val="2059525176"/>
       </c:barChart>
       <c:catAx>
-        <c:axId val="2061071912"/>
+        <c:axId val="2059521336"/>
         <c:scaling>
           <c:orientation val="minMax"/>
         </c:scaling>
@@ -16659,7 +16919,7 @@
             <a:endParaRPr lang="ja-JP"/>
           </a:p>
         </c:txPr>
-        <c:crossAx val="2061075768"/>
+        <c:crossAx val="2059525176"/>
         <c:crosses val="autoZero"/>
         <c:auto val="1"/>
         <c:lblAlgn val="ctr"/>
@@ -16667,7 +16927,7 @@
         <c:noMultiLvlLbl val="0"/>
       </c:catAx>
       <c:valAx>
-        <c:axId val="2061075768"/>
+        <c:axId val="2059525176"/>
         <c:scaling>
           <c:orientation val="minMax"/>
         </c:scaling>
@@ -16718,7 +16978,7 @@
             <a:endParaRPr lang="ja-JP"/>
           </a:p>
         </c:txPr>
-        <c:crossAx val="2061071912"/>
+        <c:crossAx val="2059521336"/>
         <c:crosses val="autoZero"/>
         <c:crossBetween val="between"/>
       </c:valAx>
@@ -17209,11 +17469,11 @@
         </c:dLbls>
         <c:gapWidth val="219"/>
         <c:overlap val="-27"/>
-        <c:axId val="2060628504"/>
-        <c:axId val="2060624664"/>
+        <c:axId val="2076204072"/>
+        <c:axId val="2076207720"/>
       </c:barChart>
       <c:catAx>
-        <c:axId val="2060628504"/>
+        <c:axId val="2076204072"/>
         <c:scaling>
           <c:orientation val="minMax"/>
         </c:scaling>
@@ -17255,7 +17515,7 @@
             <a:endParaRPr lang="ja-JP"/>
           </a:p>
         </c:txPr>
-        <c:crossAx val="2060624664"/>
+        <c:crossAx val="2076207720"/>
         <c:crosses val="autoZero"/>
         <c:auto val="1"/>
         <c:lblAlgn val="ctr"/>
@@ -17263,7 +17523,7 @@
         <c:noMultiLvlLbl val="0"/>
       </c:catAx>
       <c:valAx>
-        <c:axId val="2060624664"/>
+        <c:axId val="2076207720"/>
         <c:scaling>
           <c:orientation val="minMax"/>
         </c:scaling>
@@ -17314,7 +17574,7 @@
             <a:endParaRPr lang="ja-JP"/>
           </a:p>
         </c:txPr>
-        <c:crossAx val="2060628504"/>
+        <c:crossAx val="2076204072"/>
         <c:crosses val="autoZero"/>
         <c:crossBetween val="between"/>
       </c:valAx>
@@ -17813,11 +18073,11 @@
         </c:dLbls>
         <c:gapWidth val="219"/>
         <c:overlap val="-27"/>
-        <c:axId val="2060577208"/>
-        <c:axId val="2060573480"/>
+        <c:axId val="2089234648"/>
+        <c:axId val="2089402920"/>
       </c:barChart>
       <c:catAx>
-        <c:axId val="2060577208"/>
+        <c:axId val="2089234648"/>
         <c:scaling>
           <c:orientation val="minMax"/>
         </c:scaling>
@@ -17859,7 +18119,7 @@
             <a:endParaRPr lang="ja-JP"/>
           </a:p>
         </c:txPr>
-        <c:crossAx val="2060573480"/>
+        <c:crossAx val="2089402920"/>
         <c:crosses val="autoZero"/>
         <c:auto val="1"/>
         <c:lblAlgn val="ctr"/>
@@ -17867,7 +18127,7 @@
         <c:noMultiLvlLbl val="0"/>
       </c:catAx>
       <c:valAx>
-        <c:axId val="2060573480"/>
+        <c:axId val="2089402920"/>
         <c:scaling>
           <c:orientation val="minMax"/>
         </c:scaling>
@@ -17918,7 +18178,7 @@
             <a:endParaRPr lang="ja-JP"/>
           </a:p>
         </c:txPr>
-        <c:crossAx val="2060577208"/>
+        <c:crossAx val="2089234648"/>
         <c:crosses val="autoZero"/>
         <c:crossBetween val="between"/>
       </c:valAx>
@@ -18417,11 +18677,11 @@
         </c:dLbls>
         <c:gapWidth val="219"/>
         <c:overlap val="-27"/>
-        <c:axId val="2060527368"/>
-        <c:axId val="2060523528"/>
+        <c:axId val="2088986824"/>
+        <c:axId val="2089117464"/>
       </c:barChart>
       <c:catAx>
-        <c:axId val="2060527368"/>
+        <c:axId val="2088986824"/>
         <c:scaling>
           <c:orientation val="minMax"/>
         </c:scaling>
@@ -18463,7 +18723,7 @@
             <a:endParaRPr lang="ja-JP"/>
           </a:p>
         </c:txPr>
-        <c:crossAx val="2060523528"/>
+        <c:crossAx val="2089117464"/>
         <c:crosses val="autoZero"/>
         <c:auto val="1"/>
         <c:lblAlgn val="ctr"/>
@@ -18471,7 +18731,7 @@
         <c:noMultiLvlLbl val="0"/>
       </c:catAx>
       <c:valAx>
-        <c:axId val="2060523528"/>
+        <c:axId val="2089117464"/>
         <c:scaling>
           <c:orientation val="minMax"/>
         </c:scaling>
@@ -18522,7 +18782,7 @@
             <a:endParaRPr lang="ja-JP"/>
           </a:p>
         </c:txPr>
-        <c:crossAx val="2060527368"/>
+        <c:crossAx val="2088986824"/>
         <c:crosses val="autoZero"/>
         <c:crossBetween val="between"/>
       </c:valAx>
@@ -18837,7 +19097,7 @@
                   <c:v>0.0988687</c:v>
                 </c:pt>
                 <c:pt idx="9">
-                  <c:v>9.204239999999998</c:v>
+                  <c:v>9.20424</c:v>
                 </c:pt>
               </c:numCache>
             </c:numRef>
@@ -18949,7 +19209,7 @@
                   <c:v>0.03658</c:v>
                 </c:pt>
                 <c:pt idx="9">
-                  <c:v>8.367590000000005</c:v>
+                  <c:v>8.367590000000006</c:v>
                 </c:pt>
               </c:numCache>
             </c:numRef>
@@ -19021,11 +19281,11 @@
         </c:dLbls>
         <c:gapWidth val="219"/>
         <c:overlap val="-27"/>
-        <c:axId val="2061123752"/>
-        <c:axId val="2061127576"/>
+        <c:axId val="2089465432"/>
+        <c:axId val="2076556648"/>
       </c:barChart>
       <c:catAx>
-        <c:axId val="2061123752"/>
+        <c:axId val="2089465432"/>
         <c:scaling>
           <c:orientation val="minMax"/>
         </c:scaling>
@@ -19067,7 +19327,7 @@
             <a:endParaRPr lang="ja-JP"/>
           </a:p>
         </c:txPr>
-        <c:crossAx val="2061127576"/>
+        <c:crossAx val="2076556648"/>
         <c:crosses val="autoZero"/>
         <c:auto val="1"/>
         <c:lblAlgn val="ctr"/>
@@ -19075,7 +19335,7 @@
         <c:noMultiLvlLbl val="0"/>
       </c:catAx>
       <c:valAx>
-        <c:axId val="2061127576"/>
+        <c:axId val="2076556648"/>
         <c:scaling>
           <c:orientation val="minMax"/>
         </c:scaling>
@@ -19126,7 +19386,7 @@
             <a:endParaRPr lang="ja-JP"/>
           </a:p>
         </c:txPr>
-        <c:crossAx val="2061123752"/>
+        <c:crossAx val="2089465432"/>
         <c:crosses val="autoZero"/>
         <c:crossBetween val="between"/>
       </c:valAx>
@@ -19432,10 +19692,10 @@
                   <c:v>0.285313</c:v>
                 </c:pt>
                 <c:pt idx="6">
-                  <c:v>2.881679999999999</c:v>
+                  <c:v>2.881679999999998</c:v>
                 </c:pt>
                 <c:pt idx="7">
-                  <c:v>5.384909999999999</c:v>
+                  <c:v>5.384909999999998</c:v>
                 </c:pt>
                 <c:pt idx="8">
                   <c:v>0.00643577</c:v>
@@ -19491,7 +19751,7 @@
                   <c:v>9.825850000000002</c:v>
                 </c:pt>
                 <c:pt idx="7">
-                  <c:v>4.764419999999999</c:v>
+                  <c:v>4.764419999999998</c:v>
                 </c:pt>
                 <c:pt idx="8">
                   <c:v>7.95009</c:v>
@@ -19547,7 +19807,7 @@
                   <c:v>0.135015</c:v>
                 </c:pt>
                 <c:pt idx="7">
-                  <c:v>9.758199999999998</c:v>
+                  <c:v>9.7582</c:v>
                 </c:pt>
                 <c:pt idx="8">
                   <c:v>0.0437068</c:v>
@@ -19625,11 +19885,11 @@
         </c:dLbls>
         <c:gapWidth val="219"/>
         <c:overlap val="-27"/>
-        <c:axId val="2061174040"/>
-        <c:axId val="2061177864"/>
+        <c:axId val="2076603128"/>
+        <c:axId val="2076606808"/>
       </c:barChart>
       <c:catAx>
-        <c:axId val="2061174040"/>
+        <c:axId val="2076603128"/>
         <c:scaling>
           <c:orientation val="minMax"/>
         </c:scaling>
@@ -19671,7 +19931,7 @@
             <a:endParaRPr lang="ja-JP"/>
           </a:p>
         </c:txPr>
-        <c:crossAx val="2061177864"/>
+        <c:crossAx val="2076606808"/>
         <c:crosses val="autoZero"/>
         <c:auto val="1"/>
         <c:lblAlgn val="ctr"/>
@@ -19679,7 +19939,7 @@
         <c:noMultiLvlLbl val="0"/>
       </c:catAx>
       <c:valAx>
-        <c:axId val="2061177864"/>
+        <c:axId val="2076606808"/>
         <c:scaling>
           <c:orientation val="minMax"/>
         </c:scaling>
@@ -19730,7 +19990,7 @@
             <a:endParaRPr lang="ja-JP"/>
           </a:p>
         </c:txPr>
-        <c:crossAx val="2061174040"/>
+        <c:crossAx val="2076603128"/>
         <c:crosses val="autoZero"/>
         <c:crossBetween val="between"/>
       </c:valAx>
@@ -20038,7 +20298,7 @@
                   <c:v>60.4017</c:v>
                 </c:pt>
                 <c:pt idx="8">
-                  <c:v>9.058259999999998</c:v>
+                  <c:v>9.058260000000001</c:v>
                 </c:pt>
                 <c:pt idx="9">
                   <c:v>0.0419968</c:v>
@@ -20073,7 +20333,7 @@
                   <c:v>9.37065E-8</c:v>
                 </c:pt>
                 <c:pt idx="1">
-                  <c:v>2.820059999999999</c:v>
+                  <c:v>2.820059999999998</c:v>
                 </c:pt>
                 <c:pt idx="2">
                   <c:v>12.758</c:v>
@@ -20225,11 +20485,11 @@
         </c:dLbls>
         <c:gapWidth val="219"/>
         <c:overlap val="-27"/>
-        <c:axId val="2061225192"/>
-        <c:axId val="2061229048"/>
+        <c:axId val="2069301960"/>
+        <c:axId val="2069209720"/>
       </c:barChart>
       <c:catAx>
-        <c:axId val="2061225192"/>
+        <c:axId val="2069301960"/>
         <c:scaling>
           <c:orientation val="minMax"/>
         </c:scaling>
@@ -20271,7 +20531,7 @@
             <a:endParaRPr lang="ja-JP"/>
           </a:p>
         </c:txPr>
-        <c:crossAx val="2061229048"/>
+        <c:crossAx val="2069209720"/>
         <c:crosses val="autoZero"/>
         <c:auto val="1"/>
         <c:lblAlgn val="ctr"/>
@@ -20279,7 +20539,7 @@
         <c:noMultiLvlLbl val="0"/>
       </c:catAx>
       <c:valAx>
-        <c:axId val="2061229048"/>
+        <c:axId val="2069209720"/>
         <c:scaling>
           <c:orientation val="minMax"/>
         </c:scaling>
@@ -20330,7 +20590,7 @@
             <a:endParaRPr lang="ja-JP"/>
           </a:p>
         </c:txPr>
-        <c:crossAx val="2061225192"/>
+        <c:crossAx val="2069301960"/>
         <c:crosses val="autoZero"/>
         <c:crossBetween val="between"/>
       </c:valAx>
@@ -20674,7 +20934,7 @@
                 <c:formatCode>General</c:formatCode>
                 <c:ptCount val="10"/>
                 <c:pt idx="0">
-                  <c:v>17.14549999999999</c:v>
+                  <c:v>17.14549999999998</c:v>
                 </c:pt>
                 <c:pt idx="1">
                   <c:v>4.67437</c:v>
@@ -20829,11 +21089,11 @@
         </c:dLbls>
         <c:gapWidth val="219"/>
         <c:overlap val="-27"/>
-        <c:axId val="2061274856"/>
-        <c:axId val="2061278680"/>
+        <c:axId val="2064380904"/>
+        <c:axId val="2069199080"/>
       </c:barChart>
       <c:catAx>
-        <c:axId val="2061274856"/>
+        <c:axId val="2064380904"/>
         <c:scaling>
           <c:orientation val="minMax"/>
         </c:scaling>
@@ -20875,7 +21135,7 @@
             <a:endParaRPr lang="ja-JP"/>
           </a:p>
         </c:txPr>
-        <c:crossAx val="2061278680"/>
+        <c:crossAx val="2069199080"/>
         <c:crosses val="autoZero"/>
         <c:auto val="1"/>
         <c:lblAlgn val="ctr"/>
@@ -20883,7 +21143,7 @@
         <c:noMultiLvlLbl val="0"/>
       </c:catAx>
       <c:valAx>
-        <c:axId val="2061278680"/>
+        <c:axId val="2069199080"/>
         <c:scaling>
           <c:orientation val="minMax"/>
         </c:scaling>
@@ -20934,7 +21194,7 @@
             <a:endParaRPr lang="ja-JP"/>
           </a:p>
         </c:txPr>
-        <c:crossAx val="2061274856"/>
+        <c:crossAx val="2064380904"/>
         <c:crosses val="autoZero"/>
         <c:crossBetween val="between"/>
       </c:valAx>
@@ -21187,7 +21447,7 @@
                   <c:v>1.0093</c:v>
                 </c:pt>
                 <c:pt idx="7">
-                  <c:v>4.126949999999999</c:v>
+                  <c:v>4.126949999999998</c:v>
                 </c:pt>
                 <c:pt idx="8">
                   <c:v>0.086764</c:v>
@@ -21433,11 +21693,11 @@
         </c:dLbls>
         <c:gapWidth val="219"/>
         <c:overlap val="-27"/>
-        <c:axId val="2061324856"/>
-        <c:axId val="2061328680"/>
+        <c:axId val="2069418968"/>
+        <c:axId val="2089525512"/>
       </c:barChart>
       <c:catAx>
-        <c:axId val="2061324856"/>
+        <c:axId val="2069418968"/>
         <c:scaling>
           <c:orientation val="minMax"/>
         </c:scaling>
@@ -21479,7 +21739,7 @@
             <a:endParaRPr lang="ja-JP"/>
           </a:p>
         </c:txPr>
-        <c:crossAx val="2061328680"/>
+        <c:crossAx val="2089525512"/>
         <c:crosses val="autoZero"/>
         <c:auto val="1"/>
         <c:lblAlgn val="ctr"/>
@@ -21487,7 +21747,7 @@
         <c:noMultiLvlLbl val="0"/>
       </c:catAx>
       <c:valAx>
-        <c:axId val="2061328680"/>
+        <c:axId val="2089525512"/>
         <c:scaling>
           <c:orientation val="minMax"/>
         </c:scaling>
@@ -21538,7 +21798,7 @@
             <a:endParaRPr lang="ja-JP"/>
           </a:p>
         </c:txPr>
-        <c:crossAx val="2061324856"/>
+        <c:crossAx val="2069418968"/>
         <c:crosses val="autoZero"/>
         <c:crossBetween val="between"/>
       </c:valAx>
@@ -22033,11 +22293,11 @@
         </c:dLbls>
         <c:gapWidth val="219"/>
         <c:overlap val="-27"/>
-        <c:axId val="2061375112"/>
-        <c:axId val="2061378968"/>
+        <c:axId val="2077114456"/>
+        <c:axId val="2077118104"/>
       </c:barChart>
       <c:catAx>
-        <c:axId val="2061375112"/>
+        <c:axId val="2077114456"/>
         <c:scaling>
           <c:orientation val="minMax"/>
         </c:scaling>
@@ -22080,7 +22340,7 @@
             <a:endParaRPr lang="ja-JP"/>
           </a:p>
         </c:txPr>
-        <c:crossAx val="2061378968"/>
+        <c:crossAx val="2077118104"/>
         <c:crosses val="autoZero"/>
         <c:auto val="1"/>
         <c:lblAlgn val="ctr"/>
@@ -22088,7 +22348,7 @@
         <c:noMultiLvlLbl val="0"/>
       </c:catAx>
       <c:valAx>
-        <c:axId val="2061378968"/>
+        <c:axId val="2077118104"/>
         <c:scaling>
           <c:orientation val="minMax"/>
         </c:scaling>
@@ -22139,7 +22399,7 @@
             <a:endParaRPr lang="ja-JP"/>
           </a:p>
         </c:txPr>
-        <c:crossAx val="2061375112"/>
+        <c:crossAx val="2077114456"/>
         <c:crosses val="autoZero"/>
         <c:crossBetween val="between"/>
       </c:valAx>
@@ -22638,11 +22898,11 @@
         </c:dLbls>
         <c:gapWidth val="219"/>
         <c:overlap val="-27"/>
-        <c:axId val="2061424968"/>
-        <c:axId val="2061428824"/>
+        <c:axId val="2077164200"/>
+        <c:axId val="2076744504"/>
       </c:barChart>
       <c:catAx>
-        <c:axId val="2061424968"/>
+        <c:axId val="2077164200"/>
         <c:scaling>
           <c:orientation val="minMax"/>
         </c:scaling>
@@ -22684,7 +22944,7 @@
             <a:endParaRPr lang="ja-JP"/>
           </a:p>
         </c:txPr>
-        <c:crossAx val="2061428824"/>
+        <c:crossAx val="2076744504"/>
         <c:crosses val="autoZero"/>
         <c:auto val="1"/>
         <c:lblAlgn val="ctr"/>
@@ -22692,7 +22952,7 @@
         <c:noMultiLvlLbl val="0"/>
       </c:catAx>
       <c:valAx>
-        <c:axId val="2061428824"/>
+        <c:axId val="2076744504"/>
         <c:scaling>
           <c:orientation val="minMax"/>
         </c:scaling>
@@ -22743,7 +23003,7 @@
             <a:endParaRPr lang="ja-JP"/>
           </a:p>
         </c:txPr>
-        <c:crossAx val="2061424968"/>
+        <c:crossAx val="2077164200"/>
         <c:crosses val="autoZero"/>
         <c:crossBetween val="between"/>
       </c:valAx>
@@ -23111,7 +23371,7 @@
                   <c:v>63.554</c:v>
                 </c:pt>
                 <c:pt idx="8">
-                  <c:v>3.982619999999999</c:v>
+                  <c:v>3.982619999999998</c:v>
                 </c:pt>
                 <c:pt idx="9">
                   <c:v>11.7838</c:v>
@@ -23242,11 +23502,11 @@
         </c:dLbls>
         <c:gapWidth val="219"/>
         <c:overlap val="-27"/>
-        <c:axId val="2061475464"/>
-        <c:axId val="2061479320"/>
+        <c:axId val="2076458968"/>
+        <c:axId val="2076460392"/>
       </c:barChart>
       <c:catAx>
-        <c:axId val="2061475464"/>
+        <c:axId val="2076458968"/>
         <c:scaling>
           <c:orientation val="minMax"/>
         </c:scaling>
@@ -23288,7 +23548,7 @@
             <a:endParaRPr lang="ja-JP"/>
           </a:p>
         </c:txPr>
-        <c:crossAx val="2061479320"/>
+        <c:crossAx val="2076460392"/>
         <c:crosses val="autoZero"/>
         <c:auto val="1"/>
         <c:lblAlgn val="ctr"/>
@@ -23296,7 +23556,7 @@
         <c:noMultiLvlLbl val="0"/>
       </c:catAx>
       <c:valAx>
-        <c:axId val="2061479320"/>
+        <c:axId val="2076460392"/>
         <c:scaling>
           <c:orientation val="minMax"/>
         </c:scaling>
@@ -23347,7 +23607,7 @@
             <a:endParaRPr lang="ja-JP"/>
           </a:p>
         </c:txPr>
-        <c:crossAx val="2061475464"/>
+        <c:crossAx val="2076458968"/>
         <c:crosses val="autoZero"/>
         <c:crossBetween val="between"/>
       </c:valAx>

</xml_diff>